<commit_message>
Update Trabalhando com Arquivos.docx
</commit_message>
<xml_diff>
--- a/2º Trimestre/Programação I/Aula 15/Trabalhando com Arquivos.docx
+++ b/2º Trimestre/Programação I/Aula 15/Trabalhando com Arquivos.docx
@@ -46,8 +46,10 @@
       <w:r>
         <w:rPr>
           <w:rFonts w:ascii="Times New Roman" w:hAnsi="Times New Roman" w:cs="Times New Roman"/>
-          <w:sz w:val="24"/>
-          <w:szCs w:val="24"/>
+          <w:noProof/>
+          <w:sz w:val="24"/>
+          <w:szCs w:val="24"/>
+          <w:lang w:eastAsia="pt-BR"/>
         </w:rPr>
         <w:drawing>
           <wp:inline distT="0" distB="0" distL="0" distR="0" wp14:anchorId="5004CCC3" wp14:editId="5EE2EBBC">
@@ -95,6 +97,89 @@
     </w:p>
     <w:p>
       <w:pPr>
+        <w:rPr>
+          <w:rFonts w:ascii="Times New Roman" w:hAnsi="Times New Roman" w:cs="Times New Roman"/>
+          <w:sz w:val="24"/>
+          <w:szCs w:val="24"/>
+        </w:rPr>
+      </w:pPr>
+      <w:r>
+        <w:rPr>
+          <w:rFonts w:ascii="Times New Roman" w:hAnsi="Times New Roman" w:cs="Times New Roman"/>
+          <w:sz w:val="24"/>
+          <w:szCs w:val="24"/>
+        </w:rPr>
+        <w:t>Alguns métodos:</w:t>
+      </w:r>
+    </w:p>
+    <w:p>
+      <w:pPr>
+        <w:rPr>
+          <w:rFonts w:ascii="Times New Roman" w:hAnsi="Times New Roman" w:cs="Times New Roman"/>
+          <w:sz w:val="24"/>
+          <w:szCs w:val="24"/>
+        </w:rPr>
+      </w:pPr>
+      <w:r>
+        <w:rPr>
+          <w:noProof/>
+          <w:lang w:eastAsia="pt-BR"/>
+        </w:rPr>
+        <w:drawing>
+          <wp:inline distT="0" distB="0" distL="0" distR="0">
+            <wp:extent cx="5399405" cy="4981575"/>
+            <wp:effectExtent l="133350" t="114300" r="125095" b="123825"/>
+            <wp:docPr id="2" name="Imagem 2" descr="https://paperx-dex-assets.s3.sa-east-1.amazonaws.com/images/1668704401789-zfXln71vKq.png"/>
+            <wp:cNvGraphicFramePr>
+              <a:graphicFrameLocks xmlns:a="http://schemas.openxmlformats.org/drawingml/2006/main" noChangeAspect="1"/>
+            </wp:cNvGraphicFramePr>
+            <a:graphic xmlns:a="http://schemas.openxmlformats.org/drawingml/2006/main">
+              <a:graphicData uri="http://schemas.openxmlformats.org/drawingml/2006/picture">
+                <pic:pic xmlns:pic="http://schemas.openxmlformats.org/drawingml/2006/picture">
+                  <pic:nvPicPr>
+                    <pic:cNvPr id="0" name="Picture 1" descr="https://paperx-dex-assets.s3.sa-east-1.amazonaws.com/images/1668704401789-zfXln71vKq.png"/>
+                    <pic:cNvPicPr>
+                      <a:picLocks noChangeAspect="1" noChangeArrowheads="1"/>
+                    </pic:cNvPicPr>
+                  </pic:nvPicPr>
+                  <pic:blipFill>
+                    <a:blip r:embed="rId5">
+                      <a:extLst>
+                        <a:ext uri="{28A0092B-C50C-407E-A947-70E740481C1C}">
+                          <a14:useLocalDpi xmlns:a14="http://schemas.microsoft.com/office/drawing/2010/main" val="0"/>
+                        </a:ext>
+                      </a:extLst>
+                    </a:blip>
+                    <a:srcRect/>
+                    <a:stretch>
+                      <a:fillRect/>
+                    </a:stretch>
+                  </pic:blipFill>
+                  <pic:spPr bwMode="auto">
+                    <a:xfrm>
+                      <a:off x="0" y="0"/>
+                      <a:ext cx="5403170" cy="4985049"/>
+                    </a:xfrm>
+                    <a:prstGeom prst="rect">
+                      <a:avLst/>
+                    </a:prstGeom>
+                    <a:effectLst>
+                      <a:outerShdw blurRad="63500" sx="102000" sy="102000" algn="ctr" rotWithShape="0">
+                        <a:prstClr val="black">
+                          <a:alpha val="40000"/>
+                        </a:prstClr>
+                      </a:outerShdw>
+                    </a:effectLst>
+                  </pic:spPr>
+                </pic:pic>
+              </a:graphicData>
+            </a:graphic>
+          </wp:inline>
+        </w:drawing>
+      </w:r>
+    </w:p>
+    <w:p>
+      <w:pPr>
         <w:ind w:firstLine="708"/>
         <w:rPr>
           <w:rFonts w:ascii="Times New Roman" w:hAnsi="Times New Roman" w:cs="Times New Roman"/>
@@ -127,6 +212,7 @@
           <w:sz w:val="24"/>
           <w:szCs w:val="24"/>
         </w:rPr>
+        <w:lastRenderedPageBreak/>
         <w:t xml:space="preserve">Uso geralmente a classe </w:t>
       </w:r>
       <w:proofErr w:type="spellStart"/>
@@ -219,8 +305,10 @@
       <w:r>
         <w:rPr>
           <w:rFonts w:ascii="Times New Roman" w:hAnsi="Times New Roman" w:cs="Times New Roman"/>
-          <w:sz w:val="24"/>
-          <w:szCs w:val="24"/>
+          <w:noProof/>
+          <w:sz w:val="24"/>
+          <w:szCs w:val="24"/>
+          <w:lang w:eastAsia="pt-BR"/>
         </w:rPr>
         <w:drawing>
           <wp:inline distT="0" distB="0" distL="0" distR="0" wp14:anchorId="4C443F99" wp14:editId="4F902484">
@@ -238,7 +326,7 @@
                     <pic:cNvPicPr/>
                   </pic:nvPicPr>
                   <pic:blipFill>
-                    <a:blip r:embed="rId5"/>
+                    <a:blip r:embed="rId6"/>
                     <a:stretch>
                       <a:fillRect/>
                     </a:stretch>
@@ -378,8 +466,10 @@
       <w:r>
         <w:rPr>
           <w:rFonts w:ascii="Times New Roman" w:hAnsi="Times New Roman" w:cs="Times New Roman"/>
-          <w:sz w:val="24"/>
-          <w:szCs w:val="24"/>
+          <w:noProof/>
+          <w:sz w:val="24"/>
+          <w:szCs w:val="24"/>
+          <w:lang w:eastAsia="pt-BR"/>
         </w:rPr>
         <w:drawing>
           <wp:inline distT="0" distB="0" distL="0" distR="0" wp14:anchorId="77FF6388" wp14:editId="084BED20">
@@ -397,7 +487,7 @@
                     <pic:cNvPicPr/>
                   </pic:nvPicPr>
                   <pic:blipFill>
-                    <a:blip r:embed="rId6"/>
+                    <a:blip r:embed="rId7"/>
                     <a:stretch>
                       <a:fillRect/>
                     </a:stretch>
@@ -455,10 +545,11 @@
       <w:r>
         <w:rPr>
           <w:rFonts w:ascii="Times New Roman" w:hAnsi="Times New Roman" w:cs="Times New Roman"/>
-          <w:sz w:val="24"/>
-          <w:szCs w:val="24"/>
-        </w:rPr>
-        <w:lastRenderedPageBreak/>
+          <w:noProof/>
+          <w:sz w:val="24"/>
+          <w:szCs w:val="24"/>
+          <w:lang w:eastAsia="pt-BR"/>
+        </w:rPr>
         <w:drawing>
           <wp:inline distT="0" distB="0" distL="0" distR="0" wp14:anchorId="559DB289" wp14:editId="5DE81136">
             <wp:extent cx="3562847" cy="1390844"/>
@@ -475,7 +566,7 @@
                     <pic:cNvPicPr/>
                   </pic:nvPicPr>
                   <pic:blipFill>
-                    <a:blip r:embed="rId7"/>
+                    <a:blip r:embed="rId8"/>
                     <a:stretch>
                       <a:fillRect/>
                     </a:stretch>
@@ -557,15 +648,108 @@
         <w:jc w:val="both"/>
         <w:rPr>
           <w:rFonts w:ascii="Times New Roman" w:hAnsi="Times New Roman" w:cs="Times New Roman"/>
-          <w:sz w:val="24"/>
-          <w:szCs w:val="24"/>
-        </w:rPr>
-      </w:pPr>
-      <w:r>
-        <w:rPr>
-          <w:rFonts w:ascii="Times New Roman" w:hAnsi="Times New Roman" w:cs="Times New Roman"/>
-          <w:sz w:val="24"/>
-          <w:szCs w:val="24"/>
+          <w:b/>
+          <w:sz w:val="24"/>
+          <w:szCs w:val="24"/>
+        </w:rPr>
+      </w:pPr>
+      <w:r>
+        <w:rPr>
+          <w:rFonts w:ascii="Times New Roman" w:hAnsi="Times New Roman" w:cs="Times New Roman"/>
+          <w:b/>
+          <w:sz w:val="24"/>
+          <w:szCs w:val="24"/>
+        </w:rPr>
+        <w:t>Alguns métodos:</w:t>
+      </w:r>
+    </w:p>
+    <w:p>
+      <w:pPr>
+        <w:jc w:val="both"/>
+        <w:rPr>
+          <w:rFonts w:ascii="Times New Roman" w:hAnsi="Times New Roman" w:cs="Times New Roman"/>
+          <w:b/>
+          <w:sz w:val="24"/>
+          <w:szCs w:val="24"/>
+        </w:rPr>
+      </w:pPr>
+      <w:bookmarkStart w:id="0" w:name="_GoBack"/>
+      <w:bookmarkEnd w:id="0"/>
+      <w:r>
+        <w:rPr>
+          <w:noProof/>
+          <w:lang w:eastAsia="pt-BR"/>
+        </w:rPr>
+        <w:lastRenderedPageBreak/>
+        <w:drawing>
+          <wp:inline distT="0" distB="0" distL="0" distR="0">
+            <wp:extent cx="5399404" cy="4772025"/>
+            <wp:effectExtent l="133350" t="114300" r="125730" b="104775"/>
+            <wp:docPr id="3" name="Imagem 3" descr="https://paperx-dex-assets.s3.sa-east-1.amazonaws.com/images/1668704439888-qHE5TNI3pb.png"/>
+            <wp:cNvGraphicFramePr>
+              <a:graphicFrameLocks xmlns:a="http://schemas.openxmlformats.org/drawingml/2006/main" noChangeAspect="1"/>
+            </wp:cNvGraphicFramePr>
+            <a:graphic xmlns:a="http://schemas.openxmlformats.org/drawingml/2006/main">
+              <a:graphicData uri="http://schemas.openxmlformats.org/drawingml/2006/picture">
+                <pic:pic xmlns:pic="http://schemas.openxmlformats.org/drawingml/2006/picture">
+                  <pic:nvPicPr>
+                    <pic:cNvPr id="0" name="Picture 3" descr="https://paperx-dex-assets.s3.sa-east-1.amazonaws.com/images/1668704439888-qHE5TNI3pb.png"/>
+                    <pic:cNvPicPr>
+                      <a:picLocks noChangeAspect="1" noChangeArrowheads="1"/>
+                    </pic:cNvPicPr>
+                  </pic:nvPicPr>
+                  <pic:blipFill>
+                    <a:blip r:embed="rId9">
+                      <a:extLst>
+                        <a:ext uri="{28A0092B-C50C-407E-A947-70E740481C1C}">
+                          <a14:useLocalDpi xmlns:a14="http://schemas.microsoft.com/office/drawing/2010/main" val="0"/>
+                        </a:ext>
+                      </a:extLst>
+                    </a:blip>
+                    <a:srcRect/>
+                    <a:stretch>
+                      <a:fillRect/>
+                    </a:stretch>
+                  </pic:blipFill>
+                  <pic:spPr bwMode="auto">
+                    <a:xfrm>
+                      <a:off x="0" y="0"/>
+                      <a:ext cx="5402576" cy="4774829"/>
+                    </a:xfrm>
+                    <a:prstGeom prst="rect">
+                      <a:avLst/>
+                    </a:prstGeom>
+                    <a:effectLst>
+                      <a:outerShdw blurRad="63500" sx="102000" sy="102000" algn="ctr" rotWithShape="0">
+                        <a:prstClr val="black">
+                          <a:alpha val="40000"/>
+                        </a:prstClr>
+                      </a:outerShdw>
+                    </a:effectLst>
+                  </pic:spPr>
+                </pic:pic>
+              </a:graphicData>
+            </a:graphic>
+          </wp:inline>
+        </w:drawing>
+      </w:r>
+    </w:p>
+    <w:p>
+      <w:pPr>
+        <w:jc w:val="both"/>
+        <w:rPr>
+          <w:rFonts w:ascii="Times New Roman" w:hAnsi="Times New Roman" w:cs="Times New Roman"/>
+          <w:sz w:val="24"/>
+          <w:szCs w:val="24"/>
+        </w:rPr>
+      </w:pPr>
+      <w:r>
+        <w:rPr>
+          <w:rFonts w:ascii="Times New Roman" w:hAnsi="Times New Roman" w:cs="Times New Roman"/>
+          <w:noProof/>
+          <w:sz w:val="24"/>
+          <w:szCs w:val="24"/>
+          <w:lang w:eastAsia="pt-BR"/>
         </w:rPr>
         <w:drawing>
           <wp:inline distT="0" distB="0" distL="0" distR="0" wp14:anchorId="0942A3BF" wp14:editId="5DA5B57F">
@@ -583,7 +767,7 @@
                     <pic:cNvPicPr/>
                   </pic:nvPicPr>
                   <pic:blipFill>
-                    <a:blip r:embed="rId8"/>
+                    <a:blip r:embed="rId10"/>
                     <a:stretch>
                       <a:fillRect/>
                     </a:stretch>
@@ -641,9 +825,12 @@
       <w:r>
         <w:rPr>
           <w:rFonts w:ascii="Times New Roman" w:hAnsi="Times New Roman" w:cs="Times New Roman"/>
-          <w:sz w:val="24"/>
-          <w:szCs w:val="24"/>
-        </w:rPr>
+          <w:noProof/>
+          <w:sz w:val="24"/>
+          <w:szCs w:val="24"/>
+          <w:lang w:eastAsia="pt-BR"/>
+        </w:rPr>
+        <w:lastRenderedPageBreak/>
         <w:drawing>
           <wp:inline distT="0" distB="0" distL="0" distR="0" wp14:anchorId="3CD5D5BE" wp14:editId="3C2030EE">
             <wp:extent cx="5400040" cy="3058795"/>
@@ -660,7 +847,7 @@
                     <pic:cNvPicPr/>
                   </pic:nvPicPr>
                   <pic:blipFill>
-                    <a:blip r:embed="rId9"/>
+                    <a:blip r:embed="rId11"/>
                     <a:stretch>
                       <a:fillRect/>
                     </a:stretch>
@@ -700,10 +887,11 @@
       <w:r>
         <w:rPr>
           <w:rFonts w:ascii="Times New Roman" w:hAnsi="Times New Roman" w:cs="Times New Roman"/>
-          <w:sz w:val="24"/>
-          <w:szCs w:val="24"/>
-        </w:rPr>
-        <w:lastRenderedPageBreak/>
+          <w:noProof/>
+          <w:sz w:val="24"/>
+          <w:szCs w:val="24"/>
+          <w:lang w:eastAsia="pt-BR"/>
+        </w:rPr>
         <w:drawing>
           <wp:inline distT="0" distB="0" distL="0" distR="0" wp14:anchorId="51CDB7B4" wp14:editId="564F082C">
             <wp:extent cx="4810796" cy="1714739"/>
@@ -720,7 +908,7 @@
                     <pic:cNvPicPr/>
                   </pic:nvPicPr>
                   <pic:blipFill>
-                    <a:blip r:embed="rId10"/>
+                    <a:blip r:embed="rId12"/>
                     <a:stretch>
                       <a:fillRect/>
                     </a:stretch>
@@ -760,8 +948,10 @@
       <w:r>
         <w:rPr>
           <w:rFonts w:ascii="Times New Roman" w:hAnsi="Times New Roman" w:cs="Times New Roman"/>
-          <w:sz w:val="24"/>
-          <w:szCs w:val="24"/>
+          <w:noProof/>
+          <w:sz w:val="24"/>
+          <w:szCs w:val="24"/>
+          <w:lang w:eastAsia="pt-BR"/>
         </w:rPr>
         <w:drawing>
           <wp:inline distT="0" distB="0" distL="0" distR="0" wp14:anchorId="04412D00" wp14:editId="1B4B6BC8">
@@ -779,7 +969,7 @@
                     <pic:cNvPicPr/>
                   </pic:nvPicPr>
                   <pic:blipFill>
-                    <a:blip r:embed="rId11"/>
+                    <a:blip r:embed="rId13"/>
                     <a:stretch>
                       <a:fillRect/>
                     </a:stretch>
@@ -877,9 +1067,12 @@
       <w:r>
         <w:rPr>
           <w:rFonts w:ascii="Times New Roman" w:hAnsi="Times New Roman" w:cs="Times New Roman"/>
-          <w:sz w:val="24"/>
-          <w:szCs w:val="24"/>
-        </w:rPr>
+          <w:noProof/>
+          <w:sz w:val="24"/>
+          <w:szCs w:val="24"/>
+          <w:lang w:eastAsia="pt-BR"/>
+        </w:rPr>
+        <w:lastRenderedPageBreak/>
         <w:drawing>
           <wp:inline distT="0" distB="0" distL="0" distR="0" wp14:anchorId="33E79F20" wp14:editId="4A367DA5">
             <wp:extent cx="5400040" cy="2522855"/>
@@ -896,7 +1089,7 @@
                     <pic:cNvPicPr/>
                   </pic:nvPicPr>
                   <pic:blipFill>
-                    <a:blip r:embed="rId12"/>
+                    <a:blip r:embed="rId14"/>
                     <a:stretch>
                       <a:fillRect/>
                     </a:stretch>
@@ -990,10 +1183,11 @@
       <w:r>
         <w:rPr>
           <w:rFonts w:ascii="Times New Roman" w:hAnsi="Times New Roman" w:cs="Times New Roman"/>
-          <w:sz w:val="24"/>
-          <w:szCs w:val="24"/>
-        </w:rPr>
-        <w:lastRenderedPageBreak/>
+          <w:noProof/>
+          <w:sz w:val="24"/>
+          <w:szCs w:val="24"/>
+          <w:lang w:eastAsia="pt-BR"/>
+        </w:rPr>
         <w:drawing>
           <wp:inline distT="0" distB="0" distL="0" distR="0" wp14:anchorId="1BB01A6E" wp14:editId="7861F47F">
             <wp:extent cx="5400040" cy="3468370"/>
@@ -1010,7 +1204,7 @@
                     <pic:cNvPicPr/>
                   </pic:nvPicPr>
                   <pic:blipFill>
-                    <a:blip r:embed="rId13"/>
+                    <a:blip r:embed="rId15"/>
                     <a:stretch>
                       <a:fillRect/>
                     </a:stretch>
@@ -1047,8 +1241,6 @@
           <w:szCs w:val="24"/>
         </w:rPr>
       </w:pPr>
-      <w:bookmarkStart w:id="0" w:name="_GoBack"/>
-      <w:bookmarkEnd w:id="0"/>
     </w:p>
     <w:sectPr>
       <w:pgSz w:w="11906" w:h="16838"/>

</xml_diff>